<commit_message>
modificador parâmetro ref - exemplo concluído
</commit_message>
<xml_diff>
--- a/Aula_08_Classe/Aula_17_ModificadoresParametrosRefOut.docx
+++ b/Aula_08_Classe/Aula_17_ModificadoresParametrosRefOut.docx
@@ -274,7 +274,15 @@
         <w:t xml:space="preserve">o que foi atualizado, foi o escopo da função. Não o escopo principal. </w:t>
       </w:r>
     </w:p>
-    <w:p/>
+    <w:p>
+      <w:pPr>
+        <w:spacing w:line="259" w:lineRule="auto"/>
+        <w:jc w:val="left"/>
+      </w:pPr>
+      <w:r>
+        <w:br w:type="page"/>
+      </w:r>
+    </w:p>
     <w:p>
       <w:r>
         <w:rPr>
@@ -497,6 +505,1011 @@
       </w:r>
     </w:p>
     <w:p>
+      <w:r>
+        <w:t xml:space="preserve">Código da classe Calculadora: </w:t>
+      </w:r>
+    </w:p>
+    <w:p>
+      <w:pPr>
+        <w:autoSpaceDE w:val="0"/>
+        <w:autoSpaceDN w:val="0"/>
+        <w:adjustRightInd w:val="0"/>
+        <w:spacing w:after="0" w:line="240" w:lineRule="auto"/>
+        <w:jc w:val="left"/>
+        <w:rPr>
+          <w:rFonts w:ascii="Consolas" w:hAnsi="Consolas" w:cs="Consolas"/>
+          <w:color w:val="000000"/>
+          <w:sz w:val="19"/>
+          <w:szCs w:val="19"/>
+        </w:rPr>
+      </w:pPr>
+      <w:proofErr w:type="spellStart"/>
+      <w:r>
+        <w:rPr>
+          <w:rFonts w:ascii="Consolas" w:hAnsi="Consolas" w:cs="Consolas"/>
+          <w:color w:val="0000FF"/>
+          <w:sz w:val="19"/>
+          <w:szCs w:val="19"/>
+        </w:rPr>
+        <w:t>namespace</w:t>
+      </w:r>
+      <w:proofErr w:type="spellEnd"/>
+      <w:r>
+        <w:rPr>
+          <w:rFonts w:ascii="Consolas" w:hAnsi="Consolas" w:cs="Consolas"/>
+          <w:color w:val="000000"/>
+          <w:sz w:val="19"/>
+          <w:szCs w:val="19"/>
+        </w:rPr>
+        <w:t xml:space="preserve"> </w:t>
+      </w:r>
+      <w:proofErr w:type="spellStart"/>
+      <w:r>
+        <w:rPr>
+          <w:rFonts w:ascii="Consolas" w:hAnsi="Consolas" w:cs="Consolas"/>
+          <w:color w:val="000000"/>
+          <w:sz w:val="19"/>
+          <w:szCs w:val="19"/>
+        </w:rPr>
+        <w:t>ModificadorRef</w:t>
+      </w:r>
+      <w:proofErr w:type="spellEnd"/>
+    </w:p>
+    <w:p>
+      <w:pPr>
+        <w:autoSpaceDE w:val="0"/>
+        <w:autoSpaceDN w:val="0"/>
+        <w:adjustRightInd w:val="0"/>
+        <w:spacing w:after="0" w:line="240" w:lineRule="auto"/>
+        <w:jc w:val="left"/>
+        <w:rPr>
+          <w:rFonts w:ascii="Consolas" w:hAnsi="Consolas" w:cs="Consolas"/>
+          <w:color w:val="000000"/>
+          <w:sz w:val="19"/>
+          <w:szCs w:val="19"/>
+        </w:rPr>
+      </w:pPr>
+      <w:r>
+        <w:rPr>
+          <w:rFonts w:ascii="Consolas" w:hAnsi="Consolas" w:cs="Consolas"/>
+          <w:color w:val="000000"/>
+          <w:sz w:val="19"/>
+          <w:szCs w:val="19"/>
+        </w:rPr>
+        <w:t>{</w:t>
+      </w:r>
+    </w:p>
+    <w:p>
+      <w:pPr>
+        <w:autoSpaceDE w:val="0"/>
+        <w:autoSpaceDN w:val="0"/>
+        <w:adjustRightInd w:val="0"/>
+        <w:spacing w:after="0" w:line="240" w:lineRule="auto"/>
+        <w:jc w:val="left"/>
+        <w:rPr>
+          <w:rFonts w:ascii="Consolas" w:hAnsi="Consolas" w:cs="Consolas"/>
+          <w:color w:val="000000"/>
+          <w:sz w:val="19"/>
+          <w:szCs w:val="19"/>
+        </w:rPr>
+      </w:pPr>
+      <w:r>
+        <w:rPr>
+          <w:rFonts w:ascii="Consolas" w:hAnsi="Consolas" w:cs="Consolas"/>
+          <w:color w:val="000000"/>
+          <w:sz w:val="19"/>
+          <w:szCs w:val="19"/>
+        </w:rPr>
+        <w:t xml:space="preserve">    </w:t>
+      </w:r>
+      <w:proofErr w:type="spellStart"/>
+      <w:proofErr w:type="gramStart"/>
+      <w:r>
+        <w:rPr>
+          <w:rFonts w:ascii="Consolas" w:hAnsi="Consolas" w:cs="Consolas"/>
+          <w:color w:val="0000FF"/>
+          <w:sz w:val="19"/>
+          <w:szCs w:val="19"/>
+        </w:rPr>
+        <w:t>class</w:t>
+      </w:r>
+      <w:proofErr w:type="spellEnd"/>
+      <w:r>
+        <w:rPr>
+          <w:rFonts w:ascii="Consolas" w:hAnsi="Consolas" w:cs="Consolas"/>
+          <w:color w:val="000000"/>
+          <w:sz w:val="19"/>
+          <w:szCs w:val="19"/>
+        </w:rPr>
+        <w:t xml:space="preserve"> </w:t>
+      </w:r>
+      <w:r>
+        <w:rPr>
+          <w:rFonts w:ascii="Consolas" w:hAnsi="Consolas" w:cs="Consolas"/>
+          <w:color w:val="2B91AF"/>
+          <w:sz w:val="19"/>
+          <w:szCs w:val="19"/>
+        </w:rPr>
+        <w:t>Calculadora</w:t>
+      </w:r>
+      <w:proofErr w:type="gramEnd"/>
+    </w:p>
+    <w:p>
+      <w:pPr>
+        <w:autoSpaceDE w:val="0"/>
+        <w:autoSpaceDN w:val="0"/>
+        <w:adjustRightInd w:val="0"/>
+        <w:spacing w:after="0" w:line="240" w:lineRule="auto"/>
+        <w:jc w:val="left"/>
+        <w:rPr>
+          <w:rFonts w:ascii="Consolas" w:hAnsi="Consolas" w:cs="Consolas"/>
+          <w:color w:val="000000"/>
+          <w:sz w:val="19"/>
+          <w:szCs w:val="19"/>
+        </w:rPr>
+      </w:pPr>
+      <w:r>
+        <w:rPr>
+          <w:rFonts w:ascii="Consolas" w:hAnsi="Consolas" w:cs="Consolas"/>
+          <w:color w:val="000000"/>
+          <w:sz w:val="19"/>
+          <w:szCs w:val="19"/>
+        </w:rPr>
+        <w:t xml:space="preserve">    {</w:t>
+      </w:r>
+    </w:p>
+    <w:p>
+      <w:pPr>
+        <w:autoSpaceDE w:val="0"/>
+        <w:autoSpaceDN w:val="0"/>
+        <w:adjustRightInd w:val="0"/>
+        <w:spacing w:after="0" w:line="240" w:lineRule="auto"/>
+        <w:jc w:val="left"/>
+        <w:rPr>
+          <w:rFonts w:ascii="Consolas" w:hAnsi="Consolas" w:cs="Consolas"/>
+          <w:color w:val="000000"/>
+          <w:sz w:val="19"/>
+          <w:szCs w:val="19"/>
+        </w:rPr>
+      </w:pPr>
+      <w:r>
+        <w:rPr>
+          <w:rFonts w:ascii="Consolas" w:hAnsi="Consolas" w:cs="Consolas"/>
+          <w:color w:val="000000"/>
+          <w:sz w:val="19"/>
+          <w:szCs w:val="19"/>
+        </w:rPr>
+        <w:t xml:space="preserve">        </w:t>
+      </w:r>
+      <w:proofErr w:type="spellStart"/>
+      <w:r>
+        <w:rPr>
+          <w:rFonts w:ascii="Consolas" w:hAnsi="Consolas" w:cs="Consolas"/>
+          <w:color w:val="0000FF"/>
+          <w:sz w:val="19"/>
+          <w:szCs w:val="19"/>
+        </w:rPr>
+        <w:t>public</w:t>
+      </w:r>
+      <w:proofErr w:type="spellEnd"/>
+      <w:r>
+        <w:rPr>
+          <w:rFonts w:ascii="Consolas" w:hAnsi="Consolas" w:cs="Consolas"/>
+          <w:color w:val="000000"/>
+          <w:sz w:val="19"/>
+          <w:szCs w:val="19"/>
+        </w:rPr>
+        <w:t xml:space="preserve"> </w:t>
+      </w:r>
+      <w:proofErr w:type="spellStart"/>
+      <w:r>
+        <w:rPr>
+          <w:rFonts w:ascii="Consolas" w:hAnsi="Consolas" w:cs="Consolas"/>
+          <w:color w:val="0000FF"/>
+          <w:sz w:val="19"/>
+          <w:szCs w:val="19"/>
+        </w:rPr>
+        <w:t>static</w:t>
+      </w:r>
+      <w:proofErr w:type="spellEnd"/>
+      <w:r>
+        <w:rPr>
+          <w:rFonts w:ascii="Consolas" w:hAnsi="Consolas" w:cs="Consolas"/>
+          <w:color w:val="000000"/>
+          <w:sz w:val="19"/>
+          <w:szCs w:val="19"/>
+        </w:rPr>
+        <w:t xml:space="preserve"> </w:t>
+      </w:r>
+      <w:proofErr w:type="spellStart"/>
+      <w:r>
+        <w:rPr>
+          <w:rFonts w:ascii="Consolas" w:hAnsi="Consolas" w:cs="Consolas"/>
+          <w:color w:val="0000FF"/>
+          <w:sz w:val="19"/>
+          <w:szCs w:val="19"/>
+        </w:rPr>
+        <w:t>void</w:t>
+      </w:r>
+      <w:proofErr w:type="spellEnd"/>
+      <w:r>
+        <w:rPr>
+          <w:rFonts w:ascii="Consolas" w:hAnsi="Consolas" w:cs="Consolas"/>
+          <w:color w:val="000000"/>
+          <w:sz w:val="19"/>
+          <w:szCs w:val="19"/>
+        </w:rPr>
+        <w:t xml:space="preserve"> </w:t>
+      </w:r>
+      <w:proofErr w:type="gramStart"/>
+      <w:r>
+        <w:rPr>
+          <w:rFonts w:ascii="Consolas" w:hAnsi="Consolas" w:cs="Consolas"/>
+          <w:color w:val="000000"/>
+          <w:sz w:val="19"/>
+          <w:szCs w:val="19"/>
+        </w:rPr>
+        <w:t>Triplicar(</w:t>
+      </w:r>
+      <w:proofErr w:type="spellStart"/>
+      <w:proofErr w:type="gramEnd"/>
+      <w:r>
+        <w:rPr>
+          <w:rFonts w:ascii="Consolas" w:hAnsi="Consolas" w:cs="Consolas"/>
+          <w:color w:val="0000FF"/>
+          <w:sz w:val="19"/>
+          <w:szCs w:val="19"/>
+        </w:rPr>
+        <w:t>ref</w:t>
+      </w:r>
+      <w:proofErr w:type="spellEnd"/>
+      <w:r>
+        <w:rPr>
+          <w:rFonts w:ascii="Consolas" w:hAnsi="Consolas" w:cs="Consolas"/>
+          <w:color w:val="000000"/>
+          <w:sz w:val="19"/>
+          <w:szCs w:val="19"/>
+        </w:rPr>
+        <w:t xml:space="preserve"> </w:t>
+      </w:r>
+      <w:proofErr w:type="spellStart"/>
+      <w:r>
+        <w:rPr>
+          <w:rFonts w:ascii="Consolas" w:hAnsi="Consolas" w:cs="Consolas"/>
+          <w:color w:val="0000FF"/>
+          <w:sz w:val="19"/>
+          <w:szCs w:val="19"/>
+        </w:rPr>
+        <w:t>int</w:t>
+      </w:r>
+      <w:proofErr w:type="spellEnd"/>
+      <w:r>
+        <w:rPr>
+          <w:rFonts w:ascii="Consolas" w:hAnsi="Consolas" w:cs="Consolas"/>
+          <w:color w:val="000000"/>
+          <w:sz w:val="19"/>
+          <w:szCs w:val="19"/>
+        </w:rPr>
+        <w:t xml:space="preserve"> x)</w:t>
+      </w:r>
+    </w:p>
+    <w:p>
+      <w:pPr>
+        <w:autoSpaceDE w:val="0"/>
+        <w:autoSpaceDN w:val="0"/>
+        <w:adjustRightInd w:val="0"/>
+        <w:spacing w:after="0" w:line="240" w:lineRule="auto"/>
+        <w:jc w:val="left"/>
+        <w:rPr>
+          <w:rFonts w:ascii="Consolas" w:hAnsi="Consolas" w:cs="Consolas"/>
+          <w:color w:val="000000"/>
+          <w:sz w:val="19"/>
+          <w:szCs w:val="19"/>
+        </w:rPr>
+      </w:pPr>
+      <w:r>
+        <w:rPr>
+          <w:rFonts w:ascii="Consolas" w:hAnsi="Consolas" w:cs="Consolas"/>
+          <w:color w:val="000000"/>
+          <w:sz w:val="19"/>
+          <w:szCs w:val="19"/>
+        </w:rPr>
+        <w:t xml:space="preserve">        {</w:t>
+      </w:r>
+    </w:p>
+    <w:p>
+      <w:pPr>
+        <w:autoSpaceDE w:val="0"/>
+        <w:autoSpaceDN w:val="0"/>
+        <w:adjustRightInd w:val="0"/>
+        <w:spacing w:after="0" w:line="240" w:lineRule="auto"/>
+        <w:jc w:val="left"/>
+        <w:rPr>
+          <w:rFonts w:ascii="Consolas" w:hAnsi="Consolas" w:cs="Consolas"/>
+          <w:color w:val="000000"/>
+          <w:sz w:val="19"/>
+          <w:szCs w:val="19"/>
+        </w:rPr>
+      </w:pPr>
+      <w:r>
+        <w:rPr>
+          <w:rFonts w:ascii="Consolas" w:hAnsi="Consolas" w:cs="Consolas"/>
+          <w:color w:val="000000"/>
+          <w:sz w:val="19"/>
+          <w:szCs w:val="19"/>
+        </w:rPr>
+        <w:t xml:space="preserve">            x = x * 3;</w:t>
+      </w:r>
+    </w:p>
+    <w:p>
+      <w:pPr>
+        <w:autoSpaceDE w:val="0"/>
+        <w:autoSpaceDN w:val="0"/>
+        <w:adjustRightInd w:val="0"/>
+        <w:spacing w:after="0" w:line="240" w:lineRule="auto"/>
+        <w:jc w:val="left"/>
+        <w:rPr>
+          <w:rFonts w:ascii="Consolas" w:hAnsi="Consolas" w:cs="Consolas"/>
+          <w:color w:val="000000"/>
+          <w:sz w:val="19"/>
+          <w:szCs w:val="19"/>
+        </w:rPr>
+      </w:pPr>
+      <w:r>
+        <w:rPr>
+          <w:rFonts w:ascii="Consolas" w:hAnsi="Consolas" w:cs="Consolas"/>
+          <w:color w:val="000000"/>
+          <w:sz w:val="19"/>
+          <w:szCs w:val="19"/>
+        </w:rPr>
+        <w:t xml:space="preserve">        }</w:t>
+      </w:r>
+    </w:p>
+    <w:p>
+      <w:pPr>
+        <w:autoSpaceDE w:val="0"/>
+        <w:autoSpaceDN w:val="0"/>
+        <w:adjustRightInd w:val="0"/>
+        <w:spacing w:after="0" w:line="240" w:lineRule="auto"/>
+        <w:jc w:val="left"/>
+        <w:rPr>
+          <w:rFonts w:ascii="Consolas" w:hAnsi="Consolas" w:cs="Consolas"/>
+          <w:color w:val="000000"/>
+          <w:sz w:val="19"/>
+          <w:szCs w:val="19"/>
+        </w:rPr>
+      </w:pPr>
+      <w:r>
+        <w:rPr>
+          <w:rFonts w:ascii="Consolas" w:hAnsi="Consolas" w:cs="Consolas"/>
+          <w:color w:val="000000"/>
+          <w:sz w:val="19"/>
+          <w:szCs w:val="19"/>
+        </w:rPr>
+        <w:t xml:space="preserve">    }</w:t>
+      </w:r>
+    </w:p>
+    <w:p>
+      <w:pPr>
+        <w:autoSpaceDE w:val="0"/>
+        <w:autoSpaceDN w:val="0"/>
+        <w:adjustRightInd w:val="0"/>
+        <w:spacing w:after="0" w:line="240" w:lineRule="auto"/>
+        <w:jc w:val="left"/>
+        <w:rPr>
+          <w:rFonts w:ascii="Consolas" w:hAnsi="Consolas" w:cs="Consolas"/>
+          <w:color w:val="000000"/>
+          <w:sz w:val="19"/>
+          <w:szCs w:val="19"/>
+        </w:rPr>
+      </w:pPr>
+      <w:r>
+        <w:rPr>
+          <w:rFonts w:ascii="Consolas" w:hAnsi="Consolas" w:cs="Consolas"/>
+          <w:color w:val="000000"/>
+          <w:sz w:val="19"/>
+          <w:szCs w:val="19"/>
+        </w:rPr>
+        <w:t>}</w:t>
+      </w:r>
+    </w:p>
+    <w:p/>
+    <w:p>
+      <w:r>
+        <w:t xml:space="preserve">Código do programa principal: </w:t>
+      </w:r>
+    </w:p>
+    <w:p>
+      <w:pPr>
+        <w:autoSpaceDE w:val="0"/>
+        <w:autoSpaceDN w:val="0"/>
+        <w:adjustRightInd w:val="0"/>
+        <w:spacing w:after="0" w:line="240" w:lineRule="auto"/>
+        <w:jc w:val="left"/>
+        <w:rPr>
+          <w:rFonts w:ascii="Consolas" w:hAnsi="Consolas" w:cs="Consolas"/>
+          <w:color w:val="000000"/>
+          <w:sz w:val="19"/>
+          <w:szCs w:val="19"/>
+        </w:rPr>
+      </w:pPr>
+      <w:proofErr w:type="spellStart"/>
+      <w:r>
+        <w:rPr>
+          <w:rFonts w:ascii="Consolas" w:hAnsi="Consolas" w:cs="Consolas"/>
+          <w:color w:val="0000FF"/>
+          <w:sz w:val="19"/>
+          <w:szCs w:val="19"/>
+        </w:rPr>
+        <w:t>using</w:t>
+      </w:r>
+      <w:proofErr w:type="spellEnd"/>
+      <w:r>
+        <w:rPr>
+          <w:rFonts w:ascii="Consolas" w:hAnsi="Consolas" w:cs="Consolas"/>
+          <w:color w:val="000000"/>
+          <w:sz w:val="19"/>
+          <w:szCs w:val="19"/>
+        </w:rPr>
+        <w:t xml:space="preserve"> System;</w:t>
+      </w:r>
+    </w:p>
+    <w:p>
+      <w:pPr>
+        <w:autoSpaceDE w:val="0"/>
+        <w:autoSpaceDN w:val="0"/>
+        <w:adjustRightInd w:val="0"/>
+        <w:spacing w:after="0" w:line="240" w:lineRule="auto"/>
+        <w:jc w:val="left"/>
+        <w:rPr>
+          <w:rFonts w:ascii="Consolas" w:hAnsi="Consolas" w:cs="Consolas"/>
+          <w:color w:val="000000"/>
+          <w:sz w:val="19"/>
+          <w:szCs w:val="19"/>
+        </w:rPr>
+      </w:pPr>
+    </w:p>
+    <w:p>
+      <w:pPr>
+        <w:autoSpaceDE w:val="0"/>
+        <w:autoSpaceDN w:val="0"/>
+        <w:adjustRightInd w:val="0"/>
+        <w:spacing w:after="0" w:line="240" w:lineRule="auto"/>
+        <w:jc w:val="left"/>
+        <w:rPr>
+          <w:rFonts w:ascii="Consolas" w:hAnsi="Consolas" w:cs="Consolas"/>
+          <w:color w:val="000000"/>
+          <w:sz w:val="19"/>
+          <w:szCs w:val="19"/>
+        </w:rPr>
+      </w:pPr>
+      <w:proofErr w:type="spellStart"/>
+      <w:r>
+        <w:rPr>
+          <w:rFonts w:ascii="Consolas" w:hAnsi="Consolas" w:cs="Consolas"/>
+          <w:color w:val="0000FF"/>
+          <w:sz w:val="19"/>
+          <w:szCs w:val="19"/>
+        </w:rPr>
+        <w:t>namespace</w:t>
+      </w:r>
+      <w:proofErr w:type="spellEnd"/>
+      <w:r>
+        <w:rPr>
+          <w:rFonts w:ascii="Consolas" w:hAnsi="Consolas" w:cs="Consolas"/>
+          <w:color w:val="000000"/>
+          <w:sz w:val="19"/>
+          <w:szCs w:val="19"/>
+        </w:rPr>
+        <w:t xml:space="preserve"> </w:t>
+      </w:r>
+      <w:proofErr w:type="spellStart"/>
+      <w:r>
+        <w:rPr>
+          <w:rFonts w:ascii="Consolas" w:hAnsi="Consolas" w:cs="Consolas"/>
+          <w:color w:val="000000"/>
+          <w:sz w:val="19"/>
+          <w:szCs w:val="19"/>
+        </w:rPr>
+        <w:t>ModificadorRef</w:t>
+      </w:r>
+      <w:proofErr w:type="spellEnd"/>
+    </w:p>
+    <w:p>
+      <w:pPr>
+        <w:autoSpaceDE w:val="0"/>
+        <w:autoSpaceDN w:val="0"/>
+        <w:adjustRightInd w:val="0"/>
+        <w:spacing w:after="0" w:line="240" w:lineRule="auto"/>
+        <w:jc w:val="left"/>
+        <w:rPr>
+          <w:rFonts w:ascii="Consolas" w:hAnsi="Consolas" w:cs="Consolas"/>
+          <w:color w:val="000000"/>
+          <w:sz w:val="19"/>
+          <w:szCs w:val="19"/>
+        </w:rPr>
+      </w:pPr>
+      <w:r>
+        <w:rPr>
+          <w:rFonts w:ascii="Consolas" w:hAnsi="Consolas" w:cs="Consolas"/>
+          <w:color w:val="000000"/>
+          <w:sz w:val="19"/>
+          <w:szCs w:val="19"/>
+        </w:rPr>
+        <w:t>{</w:t>
+      </w:r>
+    </w:p>
+    <w:p>
+      <w:pPr>
+        <w:autoSpaceDE w:val="0"/>
+        <w:autoSpaceDN w:val="0"/>
+        <w:adjustRightInd w:val="0"/>
+        <w:spacing w:after="0" w:line="240" w:lineRule="auto"/>
+        <w:jc w:val="left"/>
+        <w:rPr>
+          <w:rFonts w:ascii="Consolas" w:hAnsi="Consolas" w:cs="Consolas"/>
+          <w:color w:val="000000"/>
+          <w:sz w:val="19"/>
+          <w:szCs w:val="19"/>
+        </w:rPr>
+      </w:pPr>
+      <w:r>
+        <w:rPr>
+          <w:rFonts w:ascii="Consolas" w:hAnsi="Consolas" w:cs="Consolas"/>
+          <w:color w:val="000000"/>
+          <w:sz w:val="19"/>
+          <w:szCs w:val="19"/>
+        </w:rPr>
+        <w:t xml:space="preserve">    </w:t>
+      </w:r>
+      <w:proofErr w:type="spellStart"/>
+      <w:r>
+        <w:rPr>
+          <w:rFonts w:ascii="Consolas" w:hAnsi="Consolas" w:cs="Consolas"/>
+          <w:color w:val="0000FF"/>
+          <w:sz w:val="19"/>
+          <w:szCs w:val="19"/>
+        </w:rPr>
+        <w:t>class</w:t>
+      </w:r>
+      <w:proofErr w:type="spellEnd"/>
+      <w:r>
+        <w:rPr>
+          <w:rFonts w:ascii="Consolas" w:hAnsi="Consolas" w:cs="Consolas"/>
+          <w:color w:val="000000"/>
+          <w:sz w:val="19"/>
+          <w:szCs w:val="19"/>
+        </w:rPr>
+        <w:t xml:space="preserve"> </w:t>
+      </w:r>
+      <w:proofErr w:type="spellStart"/>
+      <w:r>
+        <w:rPr>
+          <w:rFonts w:ascii="Consolas" w:hAnsi="Consolas" w:cs="Consolas"/>
+          <w:color w:val="2B91AF"/>
+          <w:sz w:val="19"/>
+          <w:szCs w:val="19"/>
+        </w:rPr>
+        <w:t>Program</w:t>
+      </w:r>
+      <w:proofErr w:type="spellEnd"/>
+    </w:p>
+    <w:p>
+      <w:pPr>
+        <w:autoSpaceDE w:val="0"/>
+        <w:autoSpaceDN w:val="0"/>
+        <w:adjustRightInd w:val="0"/>
+        <w:spacing w:after="0" w:line="240" w:lineRule="auto"/>
+        <w:jc w:val="left"/>
+        <w:rPr>
+          <w:rFonts w:ascii="Consolas" w:hAnsi="Consolas" w:cs="Consolas"/>
+          <w:color w:val="000000"/>
+          <w:sz w:val="19"/>
+          <w:szCs w:val="19"/>
+        </w:rPr>
+      </w:pPr>
+      <w:r>
+        <w:rPr>
+          <w:rFonts w:ascii="Consolas" w:hAnsi="Consolas" w:cs="Consolas"/>
+          <w:color w:val="000000"/>
+          <w:sz w:val="19"/>
+          <w:szCs w:val="19"/>
+        </w:rPr>
+        <w:t xml:space="preserve">    {</w:t>
+      </w:r>
+    </w:p>
+    <w:p>
+      <w:pPr>
+        <w:autoSpaceDE w:val="0"/>
+        <w:autoSpaceDN w:val="0"/>
+        <w:adjustRightInd w:val="0"/>
+        <w:spacing w:after="0" w:line="240" w:lineRule="auto"/>
+        <w:jc w:val="left"/>
+        <w:rPr>
+          <w:rFonts w:ascii="Consolas" w:hAnsi="Consolas" w:cs="Consolas"/>
+          <w:color w:val="000000"/>
+          <w:sz w:val="19"/>
+          <w:szCs w:val="19"/>
+        </w:rPr>
+      </w:pPr>
+      <w:r>
+        <w:rPr>
+          <w:rFonts w:ascii="Consolas" w:hAnsi="Consolas" w:cs="Consolas"/>
+          <w:color w:val="000000"/>
+          <w:sz w:val="19"/>
+          <w:szCs w:val="19"/>
+        </w:rPr>
+        <w:t xml:space="preserve">        </w:t>
+      </w:r>
+      <w:proofErr w:type="spellStart"/>
+      <w:r>
+        <w:rPr>
+          <w:rFonts w:ascii="Consolas" w:hAnsi="Consolas" w:cs="Consolas"/>
+          <w:color w:val="0000FF"/>
+          <w:sz w:val="19"/>
+          <w:szCs w:val="19"/>
+        </w:rPr>
+        <w:t>static</w:t>
+      </w:r>
+      <w:proofErr w:type="spellEnd"/>
+      <w:r>
+        <w:rPr>
+          <w:rFonts w:ascii="Consolas" w:hAnsi="Consolas" w:cs="Consolas"/>
+          <w:color w:val="000000"/>
+          <w:sz w:val="19"/>
+          <w:szCs w:val="19"/>
+        </w:rPr>
+        <w:t xml:space="preserve"> </w:t>
+      </w:r>
+      <w:proofErr w:type="spellStart"/>
+      <w:r>
+        <w:rPr>
+          <w:rFonts w:ascii="Consolas" w:hAnsi="Consolas" w:cs="Consolas"/>
+          <w:color w:val="0000FF"/>
+          <w:sz w:val="19"/>
+          <w:szCs w:val="19"/>
+        </w:rPr>
+        <w:t>void</w:t>
+      </w:r>
+      <w:proofErr w:type="spellEnd"/>
+      <w:r>
+        <w:rPr>
+          <w:rFonts w:ascii="Consolas" w:hAnsi="Consolas" w:cs="Consolas"/>
+          <w:color w:val="000000"/>
+          <w:sz w:val="19"/>
+          <w:szCs w:val="19"/>
+        </w:rPr>
+        <w:t xml:space="preserve"> </w:t>
+      </w:r>
+      <w:proofErr w:type="spellStart"/>
+      <w:r>
+        <w:rPr>
+          <w:rFonts w:ascii="Consolas" w:hAnsi="Consolas" w:cs="Consolas"/>
+          <w:color w:val="000000"/>
+          <w:sz w:val="19"/>
+          <w:szCs w:val="19"/>
+        </w:rPr>
+        <w:t>Main</w:t>
+      </w:r>
+      <w:proofErr w:type="spellEnd"/>
+      <w:r>
+        <w:rPr>
+          <w:rFonts w:ascii="Consolas" w:hAnsi="Consolas" w:cs="Consolas"/>
+          <w:color w:val="000000"/>
+          <w:sz w:val="19"/>
+          <w:szCs w:val="19"/>
+        </w:rPr>
+        <w:t>(</w:t>
+      </w:r>
+      <w:proofErr w:type="spellStart"/>
+      <w:proofErr w:type="gramStart"/>
+      <w:r>
+        <w:rPr>
+          <w:rFonts w:ascii="Consolas" w:hAnsi="Consolas" w:cs="Consolas"/>
+          <w:color w:val="0000FF"/>
+          <w:sz w:val="19"/>
+          <w:szCs w:val="19"/>
+        </w:rPr>
+        <w:t>string</w:t>
+      </w:r>
+      <w:proofErr w:type="spellEnd"/>
+      <w:r>
+        <w:rPr>
+          <w:rFonts w:ascii="Consolas" w:hAnsi="Consolas" w:cs="Consolas"/>
+          <w:color w:val="000000"/>
+          <w:sz w:val="19"/>
+          <w:szCs w:val="19"/>
+        </w:rPr>
+        <w:t>[</w:t>
+      </w:r>
+      <w:proofErr w:type="gramEnd"/>
+      <w:r>
+        <w:rPr>
+          <w:rFonts w:ascii="Consolas" w:hAnsi="Consolas" w:cs="Consolas"/>
+          <w:color w:val="000000"/>
+          <w:sz w:val="19"/>
+          <w:szCs w:val="19"/>
+        </w:rPr>
+        <w:t xml:space="preserve">] </w:t>
+      </w:r>
+      <w:proofErr w:type="spellStart"/>
+      <w:r>
+        <w:rPr>
+          <w:rFonts w:ascii="Consolas" w:hAnsi="Consolas" w:cs="Consolas"/>
+          <w:color w:val="000000"/>
+          <w:sz w:val="19"/>
+          <w:szCs w:val="19"/>
+        </w:rPr>
+        <w:t>args</w:t>
+      </w:r>
+      <w:proofErr w:type="spellEnd"/>
+      <w:r>
+        <w:rPr>
+          <w:rFonts w:ascii="Consolas" w:hAnsi="Consolas" w:cs="Consolas"/>
+          <w:color w:val="000000"/>
+          <w:sz w:val="19"/>
+          <w:szCs w:val="19"/>
+        </w:rPr>
+        <w:t>)</w:t>
+      </w:r>
+    </w:p>
+    <w:p>
+      <w:pPr>
+        <w:autoSpaceDE w:val="0"/>
+        <w:autoSpaceDN w:val="0"/>
+        <w:adjustRightInd w:val="0"/>
+        <w:spacing w:after="0" w:line="240" w:lineRule="auto"/>
+        <w:jc w:val="left"/>
+        <w:rPr>
+          <w:rFonts w:ascii="Consolas" w:hAnsi="Consolas" w:cs="Consolas"/>
+          <w:color w:val="000000"/>
+          <w:sz w:val="19"/>
+          <w:szCs w:val="19"/>
+        </w:rPr>
+      </w:pPr>
+      <w:r>
+        <w:rPr>
+          <w:rFonts w:ascii="Consolas" w:hAnsi="Consolas" w:cs="Consolas"/>
+          <w:color w:val="000000"/>
+          <w:sz w:val="19"/>
+          <w:szCs w:val="19"/>
+        </w:rPr>
+        <w:t xml:space="preserve">        {</w:t>
+      </w:r>
+    </w:p>
+    <w:p>
+      <w:pPr>
+        <w:autoSpaceDE w:val="0"/>
+        <w:autoSpaceDN w:val="0"/>
+        <w:adjustRightInd w:val="0"/>
+        <w:spacing w:after="0" w:line="240" w:lineRule="auto"/>
+        <w:jc w:val="left"/>
+        <w:rPr>
+          <w:rFonts w:ascii="Consolas" w:hAnsi="Consolas" w:cs="Consolas"/>
+          <w:color w:val="000000"/>
+          <w:sz w:val="19"/>
+          <w:szCs w:val="19"/>
+        </w:rPr>
+      </w:pPr>
+      <w:r>
+        <w:rPr>
+          <w:rFonts w:ascii="Consolas" w:hAnsi="Consolas" w:cs="Consolas"/>
+          <w:color w:val="000000"/>
+          <w:sz w:val="19"/>
+          <w:szCs w:val="19"/>
+        </w:rPr>
+        <w:t xml:space="preserve">            </w:t>
+      </w:r>
+      <w:proofErr w:type="spellStart"/>
+      <w:r>
+        <w:rPr>
+          <w:rFonts w:ascii="Consolas" w:hAnsi="Consolas" w:cs="Consolas"/>
+          <w:color w:val="0000FF"/>
+          <w:sz w:val="19"/>
+          <w:szCs w:val="19"/>
+        </w:rPr>
+        <w:t>int</w:t>
+      </w:r>
+      <w:proofErr w:type="spellEnd"/>
+      <w:r>
+        <w:rPr>
+          <w:rFonts w:ascii="Consolas" w:hAnsi="Consolas" w:cs="Consolas"/>
+          <w:color w:val="000000"/>
+          <w:sz w:val="19"/>
+          <w:szCs w:val="19"/>
+        </w:rPr>
+        <w:t xml:space="preserve"> x = 5;</w:t>
+      </w:r>
+    </w:p>
+    <w:p>
+      <w:pPr>
+        <w:autoSpaceDE w:val="0"/>
+        <w:autoSpaceDN w:val="0"/>
+        <w:adjustRightInd w:val="0"/>
+        <w:spacing w:after="0" w:line="240" w:lineRule="auto"/>
+        <w:jc w:val="left"/>
+        <w:rPr>
+          <w:rFonts w:ascii="Consolas" w:hAnsi="Consolas" w:cs="Consolas"/>
+          <w:color w:val="000000"/>
+          <w:sz w:val="19"/>
+          <w:szCs w:val="19"/>
+        </w:rPr>
+      </w:pPr>
+      <w:r>
+        <w:rPr>
+          <w:rFonts w:ascii="Consolas" w:hAnsi="Consolas" w:cs="Consolas"/>
+          <w:color w:val="000000"/>
+          <w:sz w:val="19"/>
+          <w:szCs w:val="19"/>
+        </w:rPr>
+        <w:t xml:space="preserve">            </w:t>
+      </w:r>
+      <w:proofErr w:type="spellStart"/>
+      <w:r>
+        <w:rPr>
+          <w:rFonts w:ascii="Consolas" w:hAnsi="Consolas" w:cs="Consolas"/>
+          <w:color w:val="000000"/>
+          <w:sz w:val="19"/>
+          <w:szCs w:val="19"/>
+        </w:rPr>
+        <w:t>Calculadora.Triplicar</w:t>
+      </w:r>
+      <w:proofErr w:type="spellEnd"/>
+      <w:proofErr w:type="gramStart"/>
+      <w:r>
+        <w:rPr>
+          <w:rFonts w:ascii="Consolas" w:hAnsi="Consolas" w:cs="Consolas"/>
+          <w:color w:val="000000"/>
+          <w:sz w:val="19"/>
+          <w:szCs w:val="19"/>
+        </w:rPr>
+        <w:t xml:space="preserve">( </w:t>
+      </w:r>
+      <w:proofErr w:type="spellStart"/>
+      <w:r>
+        <w:rPr>
+          <w:rFonts w:ascii="Consolas" w:hAnsi="Consolas" w:cs="Consolas"/>
+          <w:color w:val="0000FF"/>
+          <w:sz w:val="19"/>
+          <w:szCs w:val="19"/>
+        </w:rPr>
+        <w:t>ref</w:t>
+      </w:r>
+      <w:proofErr w:type="spellEnd"/>
+      <w:proofErr w:type="gramEnd"/>
+      <w:r>
+        <w:rPr>
+          <w:rFonts w:ascii="Consolas" w:hAnsi="Consolas" w:cs="Consolas"/>
+          <w:color w:val="000000"/>
+          <w:sz w:val="19"/>
+          <w:szCs w:val="19"/>
+        </w:rPr>
+        <w:t xml:space="preserve"> x);</w:t>
+      </w:r>
+    </w:p>
+    <w:p>
+      <w:pPr>
+        <w:autoSpaceDE w:val="0"/>
+        <w:autoSpaceDN w:val="0"/>
+        <w:adjustRightInd w:val="0"/>
+        <w:spacing w:after="0" w:line="240" w:lineRule="auto"/>
+        <w:jc w:val="left"/>
+        <w:rPr>
+          <w:rFonts w:ascii="Consolas" w:hAnsi="Consolas" w:cs="Consolas"/>
+          <w:color w:val="000000"/>
+          <w:sz w:val="19"/>
+          <w:szCs w:val="19"/>
+        </w:rPr>
+      </w:pPr>
+      <w:r>
+        <w:rPr>
+          <w:rFonts w:ascii="Consolas" w:hAnsi="Consolas" w:cs="Consolas"/>
+          <w:color w:val="000000"/>
+          <w:sz w:val="19"/>
+          <w:szCs w:val="19"/>
+        </w:rPr>
+        <w:t xml:space="preserve">            </w:t>
+      </w:r>
+      <w:proofErr w:type="spellStart"/>
+      <w:r>
+        <w:rPr>
+          <w:rFonts w:ascii="Consolas" w:hAnsi="Consolas" w:cs="Consolas"/>
+          <w:color w:val="000000"/>
+          <w:sz w:val="19"/>
+          <w:szCs w:val="19"/>
+        </w:rPr>
+        <w:t>Console.WriteLine</w:t>
+      </w:r>
+      <w:proofErr w:type="spellEnd"/>
+      <w:r>
+        <w:rPr>
+          <w:rFonts w:ascii="Consolas" w:hAnsi="Consolas" w:cs="Consolas"/>
+          <w:color w:val="000000"/>
+          <w:sz w:val="19"/>
+          <w:szCs w:val="19"/>
+        </w:rPr>
+        <w:t>(x);</w:t>
+      </w:r>
+    </w:p>
+    <w:p>
+      <w:pPr>
+        <w:autoSpaceDE w:val="0"/>
+        <w:autoSpaceDN w:val="0"/>
+        <w:adjustRightInd w:val="0"/>
+        <w:spacing w:after="0" w:line="240" w:lineRule="auto"/>
+        <w:jc w:val="left"/>
+        <w:rPr>
+          <w:rFonts w:ascii="Consolas" w:hAnsi="Consolas" w:cs="Consolas"/>
+          <w:color w:val="000000"/>
+          <w:sz w:val="19"/>
+          <w:szCs w:val="19"/>
+        </w:rPr>
+      </w:pPr>
+      <w:r>
+        <w:rPr>
+          <w:rFonts w:ascii="Consolas" w:hAnsi="Consolas" w:cs="Consolas"/>
+          <w:color w:val="000000"/>
+          <w:sz w:val="19"/>
+          <w:szCs w:val="19"/>
+        </w:rPr>
+        <w:t xml:space="preserve">        }</w:t>
+      </w:r>
+    </w:p>
+    <w:p>
+      <w:pPr>
+        <w:autoSpaceDE w:val="0"/>
+        <w:autoSpaceDN w:val="0"/>
+        <w:adjustRightInd w:val="0"/>
+        <w:spacing w:after="0" w:line="240" w:lineRule="auto"/>
+        <w:jc w:val="left"/>
+        <w:rPr>
+          <w:rFonts w:ascii="Consolas" w:hAnsi="Consolas" w:cs="Consolas"/>
+          <w:color w:val="000000"/>
+          <w:sz w:val="19"/>
+          <w:szCs w:val="19"/>
+        </w:rPr>
+      </w:pPr>
+      <w:r>
+        <w:rPr>
+          <w:rFonts w:ascii="Consolas" w:hAnsi="Consolas" w:cs="Consolas"/>
+          <w:color w:val="000000"/>
+          <w:sz w:val="19"/>
+          <w:szCs w:val="19"/>
+        </w:rPr>
+        <w:t xml:space="preserve">    }</w:t>
+      </w:r>
+    </w:p>
+    <w:p>
+      <w:pPr>
+        <w:autoSpaceDE w:val="0"/>
+        <w:autoSpaceDN w:val="0"/>
+        <w:adjustRightInd w:val="0"/>
+        <w:spacing w:after="0" w:line="240" w:lineRule="auto"/>
+        <w:jc w:val="left"/>
+        <w:rPr>
+          <w:rFonts w:ascii="Consolas" w:hAnsi="Consolas" w:cs="Consolas"/>
+          <w:color w:val="000000"/>
+          <w:sz w:val="19"/>
+          <w:szCs w:val="19"/>
+        </w:rPr>
+      </w:pPr>
+      <w:r>
+        <w:rPr>
+          <w:rFonts w:ascii="Consolas" w:hAnsi="Consolas" w:cs="Consolas"/>
+          <w:color w:val="000000"/>
+          <w:sz w:val="19"/>
+          <w:szCs w:val="19"/>
+        </w:rPr>
+        <w:t>}</w:t>
+      </w:r>
+    </w:p>
+    <w:p>
+      <w:pPr>
+        <w:spacing w:line="259" w:lineRule="auto"/>
+        <w:jc w:val="left"/>
+      </w:pPr>
+    </w:p>
+    <w:p>
       <w:pPr>
         <w:spacing w:line="259" w:lineRule="auto"/>
         <w:jc w:val="left"/>
@@ -517,6 +1530,8 @@
           <w:szCs w:val="32"/>
         </w:rPr>
       </w:pPr>
+      <w:bookmarkStart w:id="0" w:name="_GoBack"/>
+      <w:bookmarkEnd w:id="0"/>
     </w:p>
     <w:p>
       <w:pPr>
@@ -916,12 +1931,7 @@
     </w:p>
     <w:p>
       <w:r>
-        <w:t>Conclusão: a</w:t>
-      </w:r>
-      <w:bookmarkStart w:id="0" w:name="_GoBack"/>
-      <w:bookmarkEnd w:id="0"/>
-      <w:r>
-        <w:t xml:space="preserve">mbos são muito similares, mas </w:t>
+        <w:t xml:space="preserve">Conclusão: ambos são muito similares, mas </w:t>
       </w:r>
       <w:proofErr w:type="spellStart"/>
       <w:r>

</xml_diff>